<commit_message>
Changed errors in names
</commit_message>
<xml_diff>
--- a/documents/minutes/Client/Squad_SponsorMOM02.docx
+++ b/documents/minutes/Client/Squad_SponsorMOM02.docx
@@ -419,6 +419,24 @@
             </w:r>
             <w:proofErr w:type="spellEnd"/>
           </w:p>
+          <w:p>
+            <w:pPr>
+              <w:jc w:val="both"/>
+              <w:rPr>
+                <w:rFonts w:ascii="Times New Roman" w:hAnsi="Times New Roman" w:cs="Times New Roman"/>
+                <w:sz w:val="24"/>
+                <w:lang w:val="en-SG"/>
+              </w:rPr>
+            </w:pPr>
+            <w:r>
+              <w:rPr>
+                <w:rFonts w:ascii="Times New Roman" w:hAnsi="Times New Roman" w:cs="Times New Roman"/>
+                <w:sz w:val="24"/>
+                <w:lang w:val="en-SG"/>
+              </w:rPr>
+              <w:t>Sravani</w:t>
+            </w:r>
+          </w:p>
         </w:tc>
         <w:tc>
           <w:tcPr>
@@ -524,14 +542,16 @@
                 <w:lang w:val="en-SG"/>
               </w:rPr>
             </w:pPr>
-            <w:r>
-              <w:rPr>
-                <w:rFonts w:ascii="Times New Roman" w:hAnsi="Times New Roman" w:cs="Times New Roman"/>
-                <w:sz w:val="24"/>
-                <w:lang w:val="en-SG"/>
-              </w:rPr>
-              <w:t>Sravani</w:t>
-            </w:r>
+            <w:proofErr w:type="spellStart"/>
+            <w:r>
+              <w:rPr>
+                <w:rFonts w:ascii="Times New Roman" w:hAnsi="Times New Roman" w:cs="Times New Roman"/>
+                <w:sz w:val="24"/>
+                <w:lang w:val="en-SG"/>
+              </w:rPr>
+              <w:t>WeiEn</w:t>
+            </w:r>
+            <w:proofErr w:type="spellEnd"/>
           </w:p>
         </w:tc>
       </w:tr>
@@ -576,16 +596,6 @@
                 <w:lang w:val="en-SG"/>
               </w:rPr>
             </w:pPr>
-            <w:proofErr w:type="spellStart"/>
-            <w:r>
-              <w:rPr>
-                <w:rFonts w:ascii="Times New Roman" w:hAnsi="Times New Roman" w:cs="Times New Roman"/>
-                <w:sz w:val="24"/>
-                <w:lang w:val="en-SG"/>
-              </w:rPr>
-              <w:t>WeiEn</w:t>
-            </w:r>
-            <w:proofErr w:type="spellEnd"/>
           </w:p>
         </w:tc>
       </w:tr>
@@ -808,6 +818,8 @@
             </w:pPr>
           </w:p>
         </w:tc>
+        <w:bookmarkStart w:id="0" w:name="_GoBack"/>
+        <w:bookmarkEnd w:id="0"/>
       </w:tr>
       <w:tr>
         <w:trPr>
@@ -842,6 +854,7 @@
                 <w:lang w:val="en-SG"/>
               </w:rPr>
             </w:pPr>
+            <w:proofErr w:type="spellStart"/>
             <w:r>
               <w:rPr>
                 <w:rFonts w:ascii="Times New Roman" w:hAnsi="Times New Roman" w:cs="Times New Roman"/>
@@ -849,9 +862,9 @@
                 <w:sz w:val="24"/>
                 <w:lang w:val="en-SG"/>
               </w:rPr>
-              <w:t xml:space="preserve">Sravani and </w:t>
-            </w:r>
-            <w:proofErr w:type="spellStart"/>
+              <w:t>WeiEn</w:t>
+            </w:r>
+            <w:proofErr w:type="spellEnd"/>
             <w:r>
               <w:rPr>
                 <w:rFonts w:ascii="Times New Roman" w:hAnsi="Times New Roman" w:cs="Times New Roman"/>
@@ -859,9 +872,8 @@
                 <w:sz w:val="24"/>
                 <w:lang w:val="en-SG"/>
               </w:rPr>
-              <w:t>WeiEn</w:t>
-            </w:r>
-            <w:proofErr w:type="spellEnd"/>
+              <w:t xml:space="preserve"> </w:t>
+            </w:r>
             <w:r>
               <w:rPr>
                 <w:rFonts w:ascii="Times New Roman" w:hAnsi="Times New Roman" w:cs="Times New Roman"/>
@@ -869,7 +881,16 @@
                 <w:sz w:val="24"/>
                 <w:lang w:val="en-SG"/>
               </w:rPr>
-              <w:t xml:space="preserve"> were absent with apologies</w:t>
+              <w:t>was</w:t>
+            </w:r>
+            <w:r>
+              <w:rPr>
+                <w:rFonts w:ascii="Times New Roman" w:hAnsi="Times New Roman" w:cs="Times New Roman"/>
+                <w:bCs/>
+                <w:sz w:val="24"/>
+                <w:lang w:val="en-SG"/>
+              </w:rPr>
+              <w:t xml:space="preserve"> absent with apologies</w:t>
             </w:r>
           </w:p>
         </w:tc>
@@ -1570,25 +1591,7 @@
                 <w:sz w:val="24"/>
                 <w:lang w:val="en-SG"/>
               </w:rPr>
-              <w:t xml:space="preserve">, </w:t>
-            </w:r>
-            <w:proofErr w:type="spellStart"/>
-            <w:r>
-              <w:rPr>
-                <w:rFonts w:ascii="Times New Roman" w:hAnsi="Times New Roman" w:cs="Times New Roman"/>
-                <w:sz w:val="24"/>
-                <w:lang w:val="en-SG"/>
-              </w:rPr>
-              <w:t>Srav</w:t>
-            </w:r>
-            <w:proofErr w:type="spellEnd"/>
-            <w:r>
-              <w:rPr>
-                <w:rFonts w:ascii="Times New Roman" w:hAnsi="Times New Roman" w:cs="Times New Roman"/>
-                <w:sz w:val="24"/>
-                <w:lang w:val="en-SG"/>
-              </w:rPr>
-              <w:t xml:space="preserve"> &amp; Hani</w:t>
+              <w:t>, Srav &amp; Hani</w:t>
             </w:r>
           </w:p>
           <w:p>
@@ -2001,7 +2004,6 @@
                 <w:szCs w:val="24"/>
                 <w:lang w:val="en-SG"/>
               </w:rPr>
-              <w:lastRenderedPageBreak/>
               <w:t xml:space="preserve">31 Jan 2019: </w:t>
             </w:r>
           </w:p>
@@ -2082,7 +2084,6 @@
                 <w:sz w:val="24"/>
                 <w:lang w:val="en-SG"/>
               </w:rPr>
-              <w:lastRenderedPageBreak/>
               <w:t>All to note</w:t>
             </w:r>
           </w:p>
@@ -2505,8 +2506,6 @@
         </w:rPr>
         <w:t>10/01/2019</w:t>
       </w:r>
-      <w:bookmarkStart w:id="0" w:name="_GoBack"/>
-      <w:bookmarkEnd w:id="0"/>
     </w:p>
     <w:sectPr>
       <w:footerReference w:type="default" r:id="rId8"/>
@@ -6339,7 +6338,7 @@
 </file>
 
 <file path=customXml/itemProps1.xml><?xml version="1.0" encoding="utf-8"?>
-<ds:datastoreItem xmlns:ds="http://schemas.openxmlformats.org/officeDocument/2006/customXml" ds:itemID="{E2A4BCFF-3EF6-4292-816F-476671DB3433}">
+<ds:datastoreItem xmlns:ds="http://schemas.openxmlformats.org/officeDocument/2006/customXml" ds:itemID="{D2AD0579-84E6-4F2D-B97E-0BA52E10FB84}">
   <ds:schemaRefs>
     <ds:schemaRef ds:uri="http://schemas.openxmlformats.org/officeDocument/2006/bibliography"/>
   </ds:schemaRefs>

</xml_diff>